<commit_message>
Ejecución clase 3: 29 de abril - Actualización
Se actualiza el archivo del ejercicio 7
</commit_message>
<xml_diff>
--- a/MÓDULO 1 PROGRAMACIÓN BÁSICA EN JAVA/Unidad 1 - Algoritmos/Evidencia Dia 4 semana 1 - 29 de abril/Ejercicio 7.docx
+++ b/MÓDULO 1 PROGRAMACIÓN BÁSICA EN JAVA/Unidad 1 - Algoritmos/Evidencia Dia 4 semana 1 - 29 de abril/Ejercicio 7.docx
@@ -4,11 +4,6 @@
   <w:body>
     <w:p>
       <w:pPr>
-        <w:pStyle w:val="Prrafodelista"/>
-        <w:numPr>
-          <w:ilvl w:val="0"/>
-          <w:numId w:val="2"/>
-        </w:numPr>
         <w:rPr>
           <w:b/>
           <w:bCs/>

</xml_diff>